<commit_message>
Commit minor changes such as comments
</commit_message>
<xml_diff>
--- a/Talk To Me - Individuele reflectie - Ben de Vries.docx
+++ b/Talk To Me - Individuele reflectie - Ben de Vries.docx
@@ -396,7 +396,19 @@
         <w:rPr>
           <w:rFonts w:ascii="Arial" w:eastAsia="Arial" w:hAnsi="Arial" w:cs="Arial"/>
         </w:rPr>
-        <w:t xml:space="preserve">Bij nieuwe sprints maken we een nieuw trello bord aan. Hierin bespreken we wat we af willen hebben aan het einde van de sprint. Hierin voegen wij zelf dus ook functionaliteiten doe die gerangschikt zijn op basis van de MoSCoW methode. Verder is </w:t>
+        <w:t xml:space="preserve">Bij nieuwe sprints maken we een nieuw trello bord aan. Hierin bespreken we wat we af willen hebben aan het einde van de sprint. Hierin voegen wij zelf dus ook functionaliteiten </w:t>
+      </w:r>
+      <w:r>
+        <w:rPr>
+          <w:rFonts w:ascii="Arial" w:eastAsia="Arial" w:hAnsi="Arial" w:cs="Arial"/>
+        </w:rPr>
+        <w:t>t</w:t>
+      </w:r>
+      <w:r>
+        <w:rPr>
+          <w:rFonts w:ascii="Arial" w:eastAsia="Arial" w:hAnsi="Arial" w:cs="Arial"/>
+        </w:rPr>
+        <w:t xml:space="preserve">oe die gerangschikt zijn op basis van de MoSCoW methode. Verder is </w:t>
       </w:r>
       <w:r>
         <w:rPr>
@@ -471,7 +483,7 @@
         <w:rPr>
           <w:rFonts w:ascii="Arial" w:eastAsia="Arial" w:hAnsi="Arial" w:cs="Arial"/>
         </w:rPr>
-        <w:t>We proberen als groep elkaar constant feedback te geven en we vragen vaak ook wat de status is van anderen. We kijken ook naar prioriteiten en welke functionaliteiten er vervolgens in moeten komen en welke mogelijkerwijs weggelaten kunnen worden. We doen ook ons best om elkaar te helpen, als ben ik niet heel goed in uitleggen (wat ik ook beschreven heb bij doelgericht interacteren).</w:t>
+        <w:t>We proberen als groep elkaar constant feedback te geven en we vragen vaak ook wat de status is van anderen. We kijken ook naar prioriteiten en welke functionaliteiten er vervolgens in moeten komen en welke mogelijkerwijs weggelaten kunnen worden. We doen ook ons best om elkaar te helpen, al ben ik niet heel goed in uitleggen (wat ik ook beschreven heb bij doelgericht interacteren).</w:t>
       </w:r>
     </w:p>
     <w:p>
@@ -539,7 +551,19 @@
         <w:rPr>
           <w:rFonts w:ascii="Arial" w:eastAsia="Arial" w:hAnsi="Arial" w:cs="Arial"/>
         </w:rPr>
-        <w:t xml:space="preserve"> Soms heb ik mensen aangesproken voor kleine aanpassingen in hun werk, maar nooit in een negatieve manier.</w:t>
+        <w:t xml:space="preserve"> Soms heb ik mensen aangesproken voor kleine aanpassingen in hun werk, maar nooit </w:t>
+      </w:r>
+      <w:r>
+        <w:rPr>
+          <w:rFonts w:ascii="Arial" w:eastAsia="Arial" w:hAnsi="Arial" w:cs="Arial"/>
+        </w:rPr>
+        <w:t>op</w:t>
+      </w:r>
+      <w:r>
+        <w:rPr>
+          <w:rFonts w:ascii="Arial" w:eastAsia="Arial" w:hAnsi="Arial" w:cs="Arial"/>
+        </w:rPr>
+        <w:t xml:space="preserve"> een negatieve manier.</w:t>
       </w:r>
       <w:r>
         <w:rPr>
@@ -619,7 +643,19 @@
         <w:rPr>
           <w:rFonts w:ascii="Arial" w:eastAsia="Arial" w:hAnsi="Arial" w:cs="Arial"/>
         </w:rPr>
-        <w:t>. Dit kan negatief maar ook positief zijn. Dit is in dit geval positief en al helemaal aangezien ik met ASP.Net heb gewerkt. Ik heb gezien dat ik bepaalde onderdelen verkeerd aanpak waardoor ik op bepaalde momenten inefficiënt werk. Ik probeer dagelijks (ook dankzij de stand-ups) goals voor mezelf vast te leggen die ik dan wil behalen aan het eind van de dag. Ook heb ik erg veel feedback gekregen waardoor ik van MVC naar Minimal Api ben gegaan. En aangezien ik niet zomaar opgeef en mezelf verantwoordelijk voel als ik iets niet online kan vinden, wil ik hoe dan ook dat de functionaliteit dat ik aan het realiseren ben werkt. Dat kan overigens ook op een negatieve manier bekeken worden aangezien ik erg veel tijd gebruik om een functionaliteit toch werkend te krijgen. Maar het geeft me wel motivatie als ik iets helemaal zelf oplos.</w:t>
+        <w:t xml:space="preserve">. Dit kan negatief maar ook positief zijn. Dit is in dit geval positief en al helemaal aangezien ik met ASP.Net heb gewerkt. Ik heb gezien dat ik bepaalde onderdelen verkeerd aanpak waardoor ik op bepaalde momenten inefficiënt werk. Ik probeer dagelijks (ook dankzij de stand-ups) goals voor mezelf vast te leggen die ik dan wil behalen aan het eind van de dag. Ook heb ik erg veel feedback gekregen waardoor ik van MVC naar Minimal </w:t>
+      </w:r>
+      <w:r>
+        <w:rPr>
+          <w:rFonts w:ascii="Arial" w:eastAsia="Arial" w:hAnsi="Arial" w:cs="Arial"/>
+        </w:rPr>
+        <w:t xml:space="preserve">Web </w:t>
+      </w:r>
+      <w:r>
+        <w:rPr>
+          <w:rFonts w:ascii="Arial" w:eastAsia="Arial" w:hAnsi="Arial" w:cs="Arial"/>
+        </w:rPr>
+        <w:t>Api ben gegaan. En aangezien ik niet zomaar opgeef en mezelf verantwoordelijk voel als ik iets niet online kan vinden, wil ik hoe dan ook dat de functionaliteit dat ik aan het realiseren ben werkt. Dat kan overigens ook op een negatieve manier bekeken worden aangezien ik erg veel tijd gebruik om een functionaliteit toch werkend te krijgen. Maar het geeft me wel motivatie als ik iets helemaal zelf oplos.</w:t>
       </w:r>
     </w:p>
     <w:p>
@@ -2008,6 +2044,12 @@
 </file>
 
 <file path=customXml/item2.xml><?xml version="1.0" encoding="utf-8"?>
+<p:properties xmlns:p="http://schemas.microsoft.com/office/2006/metadata/properties" xmlns:xsi="http://www.w3.org/2001/XMLSchema-instance" xmlns:pc="http://schemas.microsoft.com/office/infopath/2007/PartnerControls">
+  <documentManagement/>
+</p:properties>
+</file>
+
+<file path=customXml/item3.xml><?xml version="1.0" encoding="utf-8"?>
 <ct:contentTypeSchema xmlns:ct="http://schemas.microsoft.com/office/2006/metadata/contentType" xmlns:ma="http://schemas.microsoft.com/office/2006/metadata/properties/metaAttributes" ct:_="" ma:_="" ma:contentTypeName="Document" ma:contentTypeID="0x010100BF9052DBE9B2ED4AAE984E66BB78C500" ma:contentTypeVersion="10" ma:contentTypeDescription="Een nieuw document maken." ma:contentTypeScope="" ma:versionID="fb560ce81f6a57225819e0e1c17dc466">
   <xsd:schema xmlns:xsd="http://www.w3.org/2001/XMLSchema" xmlns:xs="http://www.w3.org/2001/XMLSchema" xmlns:p="http://schemas.microsoft.com/office/2006/metadata/properties" xmlns:ns2="a7105071-2103-457c-a2f4-a4952c555032" xmlns:ns3="e94f73b7-49f9-4d0d-a9ba-bce886f306ca" targetNamespace="http://schemas.microsoft.com/office/2006/metadata/properties" ma:root="true" ma:fieldsID="65768af3bd8b40e8c15c091621d655ab" ns2:_="" ns3:_="">
     <xsd:import namespace="a7105071-2103-457c-a2f4-a4952c555032"/>
@@ -2210,12 +2252,6 @@
 </ct:contentTypeSchema>
 </file>
 
-<file path=customXml/item3.xml><?xml version="1.0" encoding="utf-8"?>
-<p:properties xmlns:p="http://schemas.microsoft.com/office/2006/metadata/properties" xmlns:xsi="http://www.w3.org/2001/XMLSchema-instance" xmlns:pc="http://schemas.microsoft.com/office/infopath/2007/PartnerControls">
-  <documentManagement/>
-</p:properties>
-</file>
-
 <file path=customXml/itemProps1.xml><?xml version="1.0" encoding="utf-8"?>
 <ds:datastoreItem xmlns:ds="http://schemas.openxmlformats.org/officeDocument/2006/customXml" ds:itemID="{E7570B77-C794-4362-8926-3978D72E6561}">
   <ds:schemaRefs>
@@ -2225,6 +2261,15 @@
 </file>
 
 <file path=customXml/itemProps2.xml><?xml version="1.0" encoding="utf-8"?>
+<ds:datastoreItem xmlns:ds="http://schemas.openxmlformats.org/officeDocument/2006/customXml" ds:itemID="{73ED9D09-C2A2-4E25-9F71-35F9B3C2FFF2}">
+  <ds:schemaRefs>
+    <ds:schemaRef ds:uri="http://schemas.microsoft.com/office/2006/metadata/properties"/>
+    <ds:schemaRef ds:uri="http://schemas.microsoft.com/office/infopath/2007/PartnerControls"/>
+  </ds:schemaRefs>
+</ds:datastoreItem>
+</file>
+
+<file path=customXml/itemProps3.xml><?xml version="1.0" encoding="utf-8"?>
 <ds:datastoreItem xmlns:ds="http://schemas.openxmlformats.org/officeDocument/2006/customXml" ds:itemID="{AC7E05B8-A164-4DF5-A93C-F80E6847FFB7}">
   <ds:schemaRefs>
     <ds:schemaRef ds:uri="http://schemas.microsoft.com/office/2006/metadata/contentType"/>
@@ -2241,13 +2286,4 @@
     <ds:schemaRef ds:uri="http://schemas.microsoft.com/internal/obd"/>
   </ds:schemaRefs>
 </ds:datastoreItem>
-</file>
-
-<file path=customXml/itemProps3.xml><?xml version="1.0" encoding="utf-8"?>
-<ds:datastoreItem xmlns:ds="http://schemas.openxmlformats.org/officeDocument/2006/customXml" ds:itemID="{73ED9D09-C2A2-4E25-9F71-35F9B3C2FFF2}">
-  <ds:schemaRefs>
-    <ds:schemaRef ds:uri="http://schemas.microsoft.com/office/2006/metadata/properties"/>
-    <ds:schemaRef ds:uri="http://schemas.microsoft.com/office/infopath/2007/PartnerControls"/>
-  </ds:schemaRefs>
-</ds:datastoreItem>
 </file>
</xml_diff>